<commit_message>
using portfolio for integration specialist demo
</commit_message>
<xml_diff>
--- a/front-end/src/assets/Gabriel Villaruel Resume.docx
+++ b/front-end/src/assets/Gabriel Villaruel Resume.docx
@@ -1,25 +1,16 @@
 
 <file path=word/document.xml><?xml version="1.0" encoding="utf-8"?>
-<w:document xmlns:wpc="http://schemas.microsoft.com/office/word/2010/wordprocessingCanvas" xmlns:cx="http://schemas.microsoft.com/office/drawing/2014/chartex" xmlns:cx1="http://schemas.microsoft.com/office/drawing/2015/9/8/chartex" xmlns:cx2="http://schemas.microsoft.com/office/drawing/2015/10/21/chartex" xmlns:cx3="http://schemas.microsoft.com/office/drawing/2016/5/9/chartex" xmlns:cx4="http://schemas.microsoft.com/office/drawing/2016/5/10/chartex" xmlns:cx5="http://schemas.microsoft.com/office/drawing/2016/5/11/chartex" xmlns:cx6="http://schemas.microsoft.com/office/drawing/2016/5/12/chartex" xmlns:cx7="http://schemas.microsoft.com/office/drawing/2016/5/13/chartex" xmlns:cx8="http://schemas.microsoft.com/office/drawing/2016/5/14/chartex" xmlns:mc="http://schemas.openxmlformats.org/markup-compatibility/2006" xmlns:aink="http://schemas.microsoft.com/office/drawing/2016/ink" xmlns:am3d="http://schemas.microsoft.com/office/drawing/2017/model3d" xmlns:o="urn:schemas-microsoft-com:office:office" xmlns:oel="http://schemas.microsoft.com/office/2019/extlst" xmlns:r="http://schemas.openxmlformats.org/officeDocument/2006/relationships" xmlns:m="http://schemas.openxmlformats.org/officeDocument/2006/math" xmlns:v="urn:schemas-microsoft-com:vml" xmlns:wp14="http://schemas.microsoft.com/office/word/2010/wordprocessingDrawing" xmlns:wp="http://schemas.openxmlformats.org/drawingml/2006/wordprocessingDrawing" xmlns:w10="urn:schemas-microsoft-com:office:word" xmlns:w="http://schemas.openxmlformats.org/wordprocessingml/2006/main" xmlns:w14="http://schemas.microsoft.com/office/word/2010/wordml" xmlns:w15="http://schemas.microsoft.com/office/word/2012/wordml" xmlns:w16cex="http://schemas.microsoft.com/office/word/2018/wordml/cex" xmlns:w16cid="http://schemas.microsoft.com/office/word/2016/wordml/cid" xmlns:w16="http://schemas.microsoft.com/office/word/2018/wordml" xmlns:w16sdtdh="http://schemas.microsoft.com/office/word/2020/wordml/sdtdatahash" xmlns:w16se="http://schemas.microsoft.com/office/word/2015/wordml/symex" xmlns:wpg="http://schemas.microsoft.com/office/word/2010/wordprocessingGroup" xmlns:wpi="http://schemas.microsoft.com/office/word/2010/wordprocessingInk" xmlns:wne="http://schemas.microsoft.com/office/word/2006/wordml" xmlns:wps="http://schemas.microsoft.com/office/word/2010/wordprocessingShape" mc:Ignorable="w14 w15 w16se w16cid w16 w16cex w16sdtdh wp14">
+<w:document xmlns:wpc="http://schemas.microsoft.com/office/word/2010/wordprocessingCanvas" xmlns:cx="http://schemas.microsoft.com/office/drawing/2014/chartex" xmlns:cx1="http://schemas.microsoft.com/office/drawing/2015/9/8/chartex" xmlns:cx2="http://schemas.microsoft.com/office/drawing/2015/10/21/chartex" xmlns:cx3="http://schemas.microsoft.com/office/drawing/2016/5/9/chartex" xmlns:cx4="http://schemas.microsoft.com/office/drawing/2016/5/10/chartex" xmlns:cx5="http://schemas.microsoft.com/office/drawing/2016/5/11/chartex" xmlns:cx6="http://schemas.microsoft.com/office/drawing/2016/5/12/chartex" xmlns:cx7="http://schemas.microsoft.com/office/drawing/2016/5/13/chartex" xmlns:cx8="http://schemas.microsoft.com/office/drawing/2016/5/14/chartex" xmlns:mc="http://schemas.openxmlformats.org/markup-compatibility/2006" xmlns:aink="http://schemas.microsoft.com/office/drawing/2016/ink" xmlns:am3d="http://schemas.microsoft.com/office/drawing/2017/model3d" xmlns:o="urn:schemas-microsoft-com:office:office" xmlns:oel="http://schemas.microsoft.com/office/2019/extlst" xmlns:r="http://schemas.openxmlformats.org/officeDocument/2006/relationships" xmlns:m="http://schemas.openxmlformats.org/officeDocument/2006/math" xmlns:v="urn:schemas-microsoft-com:vml" xmlns:wp14="http://schemas.microsoft.com/office/word/2010/wordprocessingDrawing" xmlns:wp="http://schemas.openxmlformats.org/drawingml/2006/wordprocessingDrawing" xmlns:w10="urn:schemas-microsoft-com:office:word" xmlns:w="http://schemas.openxmlformats.org/wordprocessingml/2006/main" xmlns:w14="http://schemas.microsoft.com/office/word/2010/wordml" xmlns:w15="http://schemas.microsoft.com/office/word/2012/wordml" xmlns:w16cex="http://schemas.microsoft.com/office/word/2018/wordml/cex" xmlns:w16cid="http://schemas.microsoft.com/office/word/2016/wordml/cid" xmlns:w16="http://schemas.microsoft.com/office/word/2018/wordml" xmlns:w16du="http://schemas.microsoft.com/office/word/2023/wordml/word16du" xmlns:w16sdtdh="http://schemas.microsoft.com/office/word/2020/wordml/sdtdatahash" xmlns:w16se="http://schemas.microsoft.com/office/word/2015/wordml/symex" xmlns:wpg="http://schemas.microsoft.com/office/word/2010/wordprocessingGroup" xmlns:wpi="http://schemas.microsoft.com/office/word/2010/wordprocessingInk" xmlns:wne="http://schemas.microsoft.com/office/word/2006/wordml" xmlns:wps="http://schemas.microsoft.com/office/word/2010/wordprocessingShape" mc:Ignorable="w14 w15 w16se w16cid w16 w16cex w16sdtdh wp14">
   <w:body>
     <w:p>
       <w:pPr>
         <w:rPr>
           <w:b/>
           <w:smallCaps/>
-          <w:sz w:val="46"/>
-          <w:szCs w:val="46"/>
-        </w:rPr>
-      </w:pPr>
-      <w:r>
-        <w:rPr>
-          <w:b/>
-          <w:smallCaps/>
-          <w:sz w:val="46"/>
-          <w:szCs w:val="46"/>
-        </w:rPr>
-        <w:t>GABRIEL VILLARUEL</w:t>
-      </w:r>
+          <w:sz w:val="30"/>
+          <w:szCs w:val="30"/>
+        </w:rPr>
+      </w:pPr>
       <w:r>
         <w:rPr>
           <w:b/>
@@ -27,6 +18,15 @@
           <w:sz w:val="38"/>
           <w:szCs w:val="38"/>
         </w:rPr>
+        <w:t>GABRIEL VILLARUEL</w:t>
+      </w:r>
+      <w:r>
+        <w:rPr>
+          <w:b/>
+          <w:smallCaps/>
+          <w:sz w:val="30"/>
+          <w:szCs w:val="30"/>
+        </w:rPr>
         <w:t xml:space="preserve"> - SOFTWARE ENGINEER</w:t>
       </w:r>
     </w:p>
@@ -44,7 +44,7 @@
         </w:rPr>
         <w:t>Los Angeles, CA | 323-919-5035 | gvill005</w:t>
       </w:r>
-      <w:hyperlink r:id="rId6">
+      <w:hyperlink r:id="rId5">
         <w:r>
           <w:rPr>
             <w:sz w:val="20"/>
@@ -60,7 +60,7 @@
         </w:rPr>
         <w:t xml:space="preserve"> | </w:t>
       </w:r>
-      <w:hyperlink r:id="rId7">
+      <w:hyperlink r:id="rId6">
         <w:r>
           <w:rPr>
             <w:color w:val="1155CC"/>
@@ -69,7 +69,7 @@
             <w:highlight w:val="white"/>
             <w:u w:val="single"/>
           </w:rPr>
-          <w:t xml:space="preserve">Linkedin </w:t>
+          <w:t xml:space="preserve">LinkedIn </w:t>
         </w:r>
       </w:hyperlink>
       <w:r>
@@ -80,7 +80,7 @@
         </w:rPr>
         <w:t xml:space="preserve">| </w:t>
       </w:r>
-      <w:hyperlink r:id="rId8">
+      <w:hyperlink r:id="rId7">
         <w:r>
           <w:rPr>
             <w:color w:val="1155CC"/>
@@ -91,6 +91,8 @@
           </w:rPr>
           <w:t>GitHub</w:t>
         </w:r>
+      </w:hyperlink>
+      <w:hyperlink r:id="rId8">
         <w:r>
           <w:rPr>
             <w:color w:val="1155CC"/>
@@ -109,30 +111,15 @@
         </w:rPr>
         <w:t xml:space="preserve">| </w:t>
       </w:r>
-      <w:hyperlink r:id="rId9" w:history="1">
+      <w:hyperlink r:id="rId9">
         <w:r>
           <w:rPr>
-            <w:rStyle w:val="Hyperlink"/>
+            <w:color w:val="1155CC"/>
             <w:sz w:val="20"/>
             <w:szCs w:val="20"/>
+            <w:u w:val="single"/>
           </w:rPr>
-          <w:t>Portfoli</w:t>
-        </w:r>
-        <w:r>
-          <w:rPr>
-            <w:rStyle w:val="Hyperlink"/>
-            <w:sz w:val="20"/>
-            <w:szCs w:val="20"/>
-          </w:rPr>
-          <w:t>o</w:t>
-        </w:r>
-        <w:r>
-          <w:rPr>
-            <w:rStyle w:val="Hyperlink"/>
-            <w:sz w:val="20"/>
-            <w:szCs w:val="20"/>
-          </w:rPr>
-          <w:t xml:space="preserve"> Site</w:t>
+          <w:t>Portfolio</w:t>
         </w:r>
       </w:hyperlink>
     </w:p>
@@ -151,115 +138,62 @@
         </w:pBdr>
         <w:spacing w:after="60" w:line="240" w:lineRule="auto"/>
         <w:rPr>
-          <w:b/>
-          <w:i/>
-          <w:sz w:val="20"/>
-          <w:szCs w:val="20"/>
-        </w:rPr>
-      </w:pPr>
-      <w:r>
-        <w:rPr>
-          <w:b/>
+          <w:color w:val="161719"/>
           <w:sz w:val="24"/>
           <w:szCs w:val="24"/>
-        </w:rPr>
-        <w:t>TECHNICAL SKILLS</w:t>
-      </w:r>
-    </w:p>
-    <w:p>
-      <w:pPr>
-        <w:spacing w:before="60"/>
-        <w:rPr>
-          <w:sz w:val="20"/>
-          <w:szCs w:val="20"/>
-        </w:rPr>
-      </w:pPr>
-      <w:r>
-        <w:rPr>
-          <w:b/>
-          <w:i/>
-          <w:sz w:val="20"/>
-          <w:szCs w:val="20"/>
-        </w:rPr>
-        <w:t>Frontend:</w:t>
-      </w:r>
-      <w:r>
-        <w:rPr>
-          <w:sz w:val="20"/>
-          <w:szCs w:val="20"/>
-        </w:rPr>
-        <w:t xml:space="preserve"> HTML, CSS, JavaScript, React, jQuery</w:t>
-      </w:r>
-    </w:p>
-    <w:p>
-      <w:pPr>
-        <w:rPr>
-          <w:sz w:val="20"/>
-          <w:szCs w:val="20"/>
-        </w:rPr>
-      </w:pPr>
-      <w:r>
-        <w:rPr>
-          <w:b/>
-          <w:i/>
-          <w:sz w:val="20"/>
-          <w:szCs w:val="20"/>
-        </w:rPr>
-        <w:t>Backend:</w:t>
-      </w:r>
-      <w:r>
-        <w:rPr>
-          <w:sz w:val="20"/>
-          <w:szCs w:val="20"/>
-        </w:rPr>
-        <w:t xml:space="preserve"> Node.js, Express, RESTful APIs, PostgreSQL</w:t>
-      </w:r>
-    </w:p>
-    <w:p>
-      <w:pPr>
-        <w:rPr>
-          <w:sz w:val="20"/>
-          <w:szCs w:val="20"/>
-        </w:rPr>
-      </w:pPr>
-      <w:r>
-        <w:rPr>
-          <w:b/>
-          <w:i/>
-          <w:sz w:val="20"/>
-          <w:szCs w:val="20"/>
-        </w:rPr>
-        <w:t>Tools:</w:t>
-      </w:r>
-      <w:r>
-        <w:rPr>
-          <w:sz w:val="20"/>
-          <w:szCs w:val="20"/>
-        </w:rPr>
-        <w:t xml:space="preserve"> Mocha, Chai, Knex, Git, Github, Heroku</w:t>
-      </w:r>
-      <w:r>
-        <w:rPr>
-          <w:sz w:val="20"/>
-          <w:szCs w:val="20"/>
-        </w:rPr>
-        <w:br/>
-      </w:r>
-      <w:r>
-        <w:rPr>
-          <w:b/>
-          <w:i/>
-          <w:sz w:val="20"/>
-          <w:szCs w:val="20"/>
-        </w:rPr>
-        <w:t xml:space="preserve">Additional Skills: </w:t>
-      </w:r>
-      <w:r>
-        <w:rPr>
-          <w:sz w:val="20"/>
-          <w:szCs w:val="20"/>
-        </w:rPr>
-        <w:t>Project management, Training, Mentorship</w:t>
+          <w:highlight w:val="white"/>
+        </w:rPr>
+      </w:pPr>
+      <w:r>
+        <w:rPr>
+          <w:b/>
+        </w:rPr>
+        <w:t>SUMMARY</w:t>
+      </w:r>
+    </w:p>
+    <w:p>
+      <w:pPr>
+        <w:rPr>
+          <w:sz w:val="20"/>
+          <w:szCs w:val="20"/>
+        </w:rPr>
+      </w:pPr>
+      <w:r>
+        <w:rPr>
+          <w:sz w:val="20"/>
+          <w:szCs w:val="20"/>
+        </w:rPr>
+        <w:t xml:space="preserve">Passionate and self-motivated software engineer skilled in full-stack development, including JavaScript, Node.JS, </w:t>
+      </w:r>
+      <w:proofErr w:type="spellStart"/>
+      <w:r>
+        <w:rPr>
+          <w:sz w:val="20"/>
+          <w:szCs w:val="20"/>
+        </w:rPr>
+        <w:t>ExpressJS</w:t>
+      </w:r>
+      <w:proofErr w:type="spellEnd"/>
+      <w:r>
+        <w:rPr>
+          <w:sz w:val="20"/>
+          <w:szCs w:val="20"/>
+        </w:rPr>
+        <w:t xml:space="preserve">, React, </w:t>
+      </w:r>
+      <w:r>
+        <w:rPr>
+          <w:sz w:val="20"/>
+          <w:szCs w:val="20"/>
+        </w:rPr>
+        <w:t xml:space="preserve">PostgreSQL, and </w:t>
+      </w:r>
+      <w:r>
+        <w:rPr>
+          <w:sz w:val="20"/>
+          <w:szCs w:val="20"/>
+        </w:rPr>
+        <w:t xml:space="preserve">MongoDB. Experience as a website consultant boosted abilities in website optimization, problem-solving, and tailoring projects to client specifications. </w:t>
       </w:r>
     </w:p>
     <w:p>
@@ -279,15 +213,153 @@
         <w:rPr>
           <w:b/>
           <w:i/>
-          <w:sz w:val="20"/>
-          <w:szCs w:val="20"/>
-        </w:rPr>
-      </w:pPr>
-      <w:r>
-        <w:rPr>
-          <w:b/>
-          <w:sz w:val="24"/>
-          <w:szCs w:val="24"/>
+          <w:sz w:val="18"/>
+          <w:szCs w:val="18"/>
+        </w:rPr>
+      </w:pPr>
+      <w:r>
+        <w:rPr>
+          <w:b/>
+        </w:rPr>
+        <w:t>TECHNICAL SKILLS</w:t>
+      </w:r>
+    </w:p>
+    <w:p>
+      <w:pPr>
+        <w:spacing w:before="60"/>
+        <w:rPr>
+          <w:sz w:val="20"/>
+          <w:szCs w:val="20"/>
+        </w:rPr>
+      </w:pPr>
+      <w:r>
+        <w:rPr>
+          <w:b/>
+          <w:i/>
+          <w:sz w:val="20"/>
+          <w:szCs w:val="20"/>
+        </w:rPr>
+        <w:t>Frontend:</w:t>
+      </w:r>
+      <w:r>
+        <w:rPr>
+          <w:sz w:val="20"/>
+          <w:szCs w:val="20"/>
+        </w:rPr>
+        <w:t xml:space="preserve"> HTML, CSS, JavaScript, Python, React, jQuery</w:t>
+      </w:r>
+    </w:p>
+    <w:p>
+      <w:pPr>
+        <w:rPr>
+          <w:sz w:val="20"/>
+          <w:szCs w:val="20"/>
+        </w:rPr>
+      </w:pPr>
+      <w:r>
+        <w:rPr>
+          <w:b/>
+          <w:i/>
+          <w:sz w:val="20"/>
+          <w:szCs w:val="20"/>
+        </w:rPr>
+        <w:t>Backend:</w:t>
+      </w:r>
+      <w:r>
+        <w:rPr>
+          <w:sz w:val="20"/>
+          <w:szCs w:val="20"/>
+        </w:rPr>
+        <w:t xml:space="preserve"> Node.js, Express, RESTful APIs, MongoDB, PostgreSQL</w:t>
+      </w:r>
+    </w:p>
+    <w:p>
+      <w:pPr>
+        <w:rPr>
+          <w:sz w:val="20"/>
+          <w:szCs w:val="20"/>
+        </w:rPr>
+      </w:pPr>
+      <w:r>
+        <w:rPr>
+          <w:b/>
+          <w:i/>
+          <w:sz w:val="20"/>
+          <w:szCs w:val="20"/>
+        </w:rPr>
+        <w:t>Tools:</w:t>
+      </w:r>
+      <w:r>
+        <w:rPr>
+          <w:sz w:val="20"/>
+          <w:szCs w:val="20"/>
+        </w:rPr>
+        <w:t xml:space="preserve"> Mocha, Chai, Knex, Git, </w:t>
+      </w:r>
+      <w:proofErr w:type="spellStart"/>
+      <w:r>
+        <w:rPr>
+          <w:sz w:val="20"/>
+          <w:szCs w:val="20"/>
+        </w:rPr>
+        <w:t>Github</w:t>
+      </w:r>
+      <w:proofErr w:type="spellEnd"/>
+      <w:r>
+        <w:rPr>
+          <w:sz w:val="20"/>
+          <w:szCs w:val="20"/>
+        </w:rPr>
+        <w:t>, Heroku</w:t>
+      </w:r>
+      <w:r>
+        <w:rPr>
+          <w:sz w:val="20"/>
+          <w:szCs w:val="20"/>
+        </w:rPr>
+        <w:br/>
+      </w:r>
+      <w:r>
+        <w:rPr>
+          <w:b/>
+          <w:i/>
+          <w:sz w:val="20"/>
+          <w:szCs w:val="20"/>
+        </w:rPr>
+        <w:t xml:space="preserve">Additional Skills: </w:t>
+      </w:r>
+      <w:r>
+        <w:rPr>
+          <w:sz w:val="20"/>
+          <w:szCs w:val="20"/>
+        </w:rPr>
+        <w:t>Project management, Training, Mentorship</w:t>
+      </w:r>
+    </w:p>
+    <w:p>
+      <w:pPr>
+        <w:rPr>
+          <w:sz w:val="20"/>
+          <w:szCs w:val="20"/>
+        </w:rPr>
+      </w:pPr>
+    </w:p>
+    <w:p>
+      <w:pPr>
+        <w:pBdr>
+          <w:bottom w:val="single" w:sz="12" w:space="0" w:color="000000"/>
+        </w:pBdr>
+        <w:spacing w:after="60" w:line="240" w:lineRule="auto"/>
+        <w:rPr>
+          <w:b/>
+          <w:i/>
+          <w:sz w:val="18"/>
+          <w:szCs w:val="18"/>
+        </w:rPr>
+      </w:pPr>
+      <w:r>
+        <w:rPr>
+          <w:b/>
         </w:rPr>
         <w:t>SOFTWARE ENGINEERING PROJECTS</w:t>
       </w:r>
@@ -308,7 +380,7 @@
           <w:sz w:val="20"/>
           <w:szCs w:val="20"/>
         </w:rPr>
-        <w:t>Restaurant Reservation App:</w:t>
+        <w:t>Restaurant Reservation App</w:t>
       </w:r>
       <w:r>
         <w:rPr>
@@ -323,7 +395,23 @@
           <w:sz w:val="20"/>
           <w:szCs w:val="20"/>
         </w:rPr>
-        <w:t xml:space="preserve">| Thinkful | </w:t>
+        <w:t xml:space="preserve">| </w:t>
+      </w:r>
+      <w:proofErr w:type="spellStart"/>
+      <w:r>
+        <w:rPr>
+          <w:sz w:val="20"/>
+          <w:szCs w:val="20"/>
+        </w:rPr>
+        <w:t>Thinkful</w:t>
+      </w:r>
+      <w:proofErr w:type="spellEnd"/>
+      <w:r>
+        <w:rPr>
+          <w:sz w:val="20"/>
+          <w:szCs w:val="20"/>
+        </w:rPr>
+        <w:t xml:space="preserve"> | </w:t>
       </w:r>
       <w:hyperlink r:id="rId10">
         <w:r>
@@ -333,25 +421,7 @@
             <w:szCs w:val="20"/>
             <w:u w:val="single"/>
           </w:rPr>
-          <w:t>L</w:t>
-        </w:r>
-        <w:r>
-          <w:rPr>
-            <w:color w:val="1155CC"/>
-            <w:sz w:val="20"/>
-            <w:szCs w:val="20"/>
-            <w:u w:val="single"/>
-          </w:rPr>
-          <w:t>i</w:t>
-        </w:r>
-        <w:r>
-          <w:rPr>
-            <w:color w:val="1155CC"/>
-            <w:sz w:val="20"/>
-            <w:szCs w:val="20"/>
-            <w:u w:val="single"/>
-          </w:rPr>
-          <w:t xml:space="preserve">nk </w:t>
+          <w:t xml:space="preserve">Link </w:t>
         </w:r>
       </w:hyperlink>
       <w:r>
@@ -359,6 +429,22 @@
           <w:sz w:val="20"/>
           <w:szCs w:val="20"/>
         </w:rPr>
+        <w:t xml:space="preserve">                                        </w:t>
+      </w:r>
+      <w:r>
+        <w:rPr>
+          <w:sz w:val="20"/>
+          <w:szCs w:val="20"/>
+        </w:rPr>
+        <w:tab/>
+        <w:t xml:space="preserve"> </w:t>
+      </w:r>
+      <w:r>
+        <w:rPr>
+          <w:sz w:val="20"/>
+          <w:szCs w:val="20"/>
+        </w:rPr>
+        <w:tab/>
         <w:t xml:space="preserve">            </w:t>
       </w:r>
       <w:r>
@@ -366,62 +452,25 @@
           <w:sz w:val="20"/>
           <w:szCs w:val="20"/>
         </w:rPr>
-        <w:t xml:space="preserve"> </w:t>
-      </w:r>
-      <w:r>
-        <w:rPr>
-          <w:sz w:val="20"/>
-          <w:szCs w:val="20"/>
-        </w:rPr>
-        <w:t xml:space="preserve">                           </w:t>
-      </w:r>
-      <w:r>
-        <w:rPr>
-          <w:sz w:val="20"/>
-          <w:szCs w:val="20"/>
-        </w:rPr>
-        <w:tab/>
-        <w:t xml:space="preserve"> </w:t>
-      </w:r>
-      <w:r>
-        <w:rPr>
-          <w:sz w:val="20"/>
-          <w:szCs w:val="20"/>
-        </w:rPr>
         <w:tab/>
         <w:t xml:space="preserve">            </w:t>
       </w:r>
       <w:r>
         <w:rPr>
-          <w:sz w:val="20"/>
-          <w:szCs w:val="20"/>
-        </w:rPr>
-        <w:tab/>
-        <w:t xml:space="preserve">            </w:t>
-      </w:r>
-      <w:r>
-        <w:rPr>
-          <w:i/>
-          <w:sz w:val="20"/>
-          <w:szCs w:val="20"/>
-        </w:rPr>
-        <w:t xml:space="preserve"> </w:t>
-      </w:r>
-      <w:r>
-        <w:rPr>
-          <w:i/>
-          <w:sz w:val="20"/>
-          <w:szCs w:val="20"/>
-        </w:rPr>
-        <w:t xml:space="preserve">            </w:t>
-      </w:r>
-      <w:r>
-        <w:rPr>
-          <w:i/>
-          <w:sz w:val="20"/>
-          <w:szCs w:val="20"/>
-        </w:rPr>
-        <w:t xml:space="preserve">11/2022      </w:t>
+          <w:i/>
+          <w:sz w:val="20"/>
+          <w:szCs w:val="20"/>
+        </w:rPr>
+        <w:t xml:space="preserve">         </w:t>
+      </w:r>
+      <w:r>
+        <w:rPr>
+          <w:i/>
+          <w:sz w:val="20"/>
+          <w:szCs w:val="20"/>
+        </w:rPr>
+        <w:tab/>
+        <w:t xml:space="preserve">            11/2022      </w:t>
       </w:r>
     </w:p>
     <w:p>
@@ -463,35 +512,7 @@
           <w:sz w:val="20"/>
           <w:szCs w:val="20"/>
         </w:rPr>
-        <w:t>Implemented react</w:t>
-      </w:r>
-      <w:r>
-        <w:rPr>
-          <w:sz w:val="20"/>
-          <w:szCs w:val="20"/>
-        </w:rPr>
-        <w:t>-</w:t>
-      </w:r>
-      <w:r>
-        <w:rPr>
-          <w:sz w:val="20"/>
-          <w:szCs w:val="20"/>
-        </w:rPr>
-        <w:t xml:space="preserve">router and express to build restful API to make HTTP requests for </w:t>
-      </w:r>
-      <w:r>
-        <w:rPr>
-          <w:sz w:val="20"/>
-          <w:szCs w:val="20"/>
-        </w:rPr>
-        <w:t>all</w:t>
-      </w:r>
-      <w:r>
-        <w:rPr>
-          <w:sz w:val="20"/>
-          <w:szCs w:val="20"/>
-        </w:rPr>
-        <w:t xml:space="preserve"> the reservation data stored on the connected PostgreSQL database.</w:t>
+        <w:t>Implemented react-router and express to build restful API to make HTTP requests for all the reservation data stored on the connected PostgreSQL database.</w:t>
       </w:r>
     </w:p>
     <w:p>
@@ -512,21 +533,7 @@
           <w:sz w:val="20"/>
           <w:szCs w:val="20"/>
         </w:rPr>
-        <w:t xml:space="preserve">Built CRUD functions and </w:t>
-      </w:r>
-      <w:r>
-        <w:rPr>
-          <w:sz w:val="20"/>
-          <w:szCs w:val="20"/>
-        </w:rPr>
-        <w:t>Knex</w:t>
-      </w:r>
-      <w:r>
-        <w:rPr>
-          <w:sz w:val="20"/>
-          <w:szCs w:val="20"/>
-        </w:rPr>
-        <w:t xml:space="preserve"> queries to handle data going to and coming from the database.</w:t>
+        <w:t>Built CRUD functions and Knex queries to handle data going to and coming from the database.</w:t>
       </w:r>
     </w:p>
     <w:p>
@@ -568,21 +575,7 @@
           <w:sz w:val="20"/>
           <w:szCs w:val="20"/>
         </w:rPr>
-        <w:t>Technology: REACT, Node.js, Express, Knex</w:t>
-      </w:r>
-      <w:r>
-        <w:rPr>
-          <w:sz w:val="20"/>
-          <w:szCs w:val="20"/>
-        </w:rPr>
-        <w:t>,</w:t>
-      </w:r>
-      <w:r>
-        <w:rPr>
-          <w:sz w:val="20"/>
-          <w:szCs w:val="20"/>
-        </w:rPr>
-        <w:t xml:space="preserve"> and PostgreSQL.</w:t>
+        <w:t>Technology: REACT, Node.js, Express, Knex, and PostgreSQL.</w:t>
       </w:r>
     </w:p>
     <w:p>
@@ -601,7 +594,7 @@
           <w:sz w:val="20"/>
           <w:szCs w:val="20"/>
         </w:rPr>
-        <w:t>Movie Database Application:</w:t>
+        <w:t>Movie Database Application</w:t>
       </w:r>
       <w:r>
         <w:rPr>
@@ -616,7 +609,23 @@
           <w:sz w:val="20"/>
           <w:szCs w:val="20"/>
         </w:rPr>
-        <w:t xml:space="preserve">| Thinkful | </w:t>
+        <w:t xml:space="preserve">| </w:t>
+      </w:r>
+      <w:proofErr w:type="spellStart"/>
+      <w:r>
+        <w:rPr>
+          <w:sz w:val="20"/>
+          <w:szCs w:val="20"/>
+        </w:rPr>
+        <w:t>Thinkful</w:t>
+      </w:r>
+      <w:proofErr w:type="spellEnd"/>
+      <w:r>
+        <w:rPr>
+          <w:sz w:val="20"/>
+          <w:szCs w:val="20"/>
+        </w:rPr>
+        <w:t xml:space="preserve"> | </w:t>
       </w:r>
       <w:hyperlink r:id="rId11">
         <w:r>
@@ -626,8 +635,170 @@
             <w:szCs w:val="20"/>
             <w:u w:val="single"/>
           </w:rPr>
-          <w:t>Lin</w:t>
+          <w:t xml:space="preserve">Link </w:t>
         </w:r>
+      </w:hyperlink>
+      <w:r>
+        <w:rPr>
+          <w:sz w:val="20"/>
+          <w:szCs w:val="20"/>
+        </w:rPr>
+        <w:t xml:space="preserve">               </w:t>
+      </w:r>
+      <w:r>
+        <w:rPr>
+          <w:sz w:val="20"/>
+          <w:szCs w:val="20"/>
+        </w:rPr>
+        <w:tab/>
+        <w:t xml:space="preserve">                                     </w:t>
+      </w:r>
+      <w:r>
+        <w:rPr>
+          <w:sz w:val="20"/>
+          <w:szCs w:val="20"/>
+        </w:rPr>
+        <w:tab/>
+        <w:t xml:space="preserve"> </w:t>
+      </w:r>
+      <w:r>
+        <w:rPr>
+          <w:sz w:val="20"/>
+          <w:szCs w:val="20"/>
+        </w:rPr>
+        <w:tab/>
+        <w:t xml:space="preserve">            </w:t>
+      </w:r>
+      <w:r>
+        <w:rPr>
+          <w:sz w:val="20"/>
+          <w:szCs w:val="20"/>
+        </w:rPr>
+        <w:tab/>
+        <w:t xml:space="preserve">           </w:t>
+      </w:r>
+      <w:r>
+        <w:rPr>
+          <w:sz w:val="20"/>
+          <w:szCs w:val="20"/>
+        </w:rPr>
+        <w:tab/>
+        <w:t xml:space="preserve">           </w:t>
+      </w:r>
+      <w:r>
+        <w:rPr>
+          <w:i/>
+          <w:sz w:val="20"/>
+          <w:szCs w:val="20"/>
+        </w:rPr>
+        <w:t xml:space="preserve">10/2022      </w:t>
+      </w:r>
+    </w:p>
+    <w:p>
+      <w:pPr>
+        <w:numPr>
+          <w:ilvl w:val="0"/>
+          <w:numId w:val="3"/>
+        </w:numPr>
+        <w:spacing w:line="264" w:lineRule="auto"/>
+        <w:ind w:left="540"/>
+        <w:rPr>
+          <w:sz w:val="20"/>
+          <w:szCs w:val="20"/>
+        </w:rPr>
+      </w:pPr>
+      <w:r>
+        <w:rPr>
+          <w:sz w:val="20"/>
+          <w:szCs w:val="20"/>
+        </w:rPr>
+        <w:t>Implemented the back end of a movie website with search functionality.</w:t>
+      </w:r>
+    </w:p>
+    <w:p>
+      <w:pPr>
+        <w:numPr>
+          <w:ilvl w:val="0"/>
+          <w:numId w:val="3"/>
+        </w:numPr>
+        <w:spacing w:line="264" w:lineRule="auto"/>
+        <w:ind w:left="540"/>
+        <w:rPr>
+          <w:sz w:val="20"/>
+          <w:szCs w:val="20"/>
+        </w:rPr>
+      </w:pPr>
+      <w:r>
+        <w:rPr>
+          <w:sz w:val="20"/>
+          <w:szCs w:val="20"/>
+        </w:rPr>
+        <w:t>Wrote CRUD methods for retrieving movies, their reviews, and theater locations and applied router and controller functions to retrieve a user’s specific requests.</w:t>
+      </w:r>
+    </w:p>
+    <w:p>
+      <w:pPr>
+        <w:numPr>
+          <w:ilvl w:val="0"/>
+          <w:numId w:val="3"/>
+        </w:numPr>
+        <w:spacing w:line="264" w:lineRule="auto"/>
+        <w:ind w:left="540"/>
+        <w:rPr>
+          <w:sz w:val="20"/>
+          <w:szCs w:val="20"/>
+        </w:rPr>
+      </w:pPr>
+      <w:r>
+        <w:rPr>
+          <w:sz w:val="20"/>
+          <w:szCs w:val="20"/>
+        </w:rPr>
+        <w:t>Technology: REACT, Node.js, Express, Knex, and PostgreSQL</w:t>
+      </w:r>
+    </w:p>
+    <w:p>
+      <w:pPr>
+        <w:spacing w:line="264" w:lineRule="auto"/>
+        <w:rPr>
+          <w:i/>
+          <w:sz w:val="20"/>
+          <w:szCs w:val="20"/>
+        </w:rPr>
+      </w:pPr>
+      <w:r>
+        <w:rPr>
+          <w:b/>
+          <w:i/>
+          <w:sz w:val="20"/>
+          <w:szCs w:val="20"/>
+        </w:rPr>
+        <w:t xml:space="preserve">Study Tool Application </w:t>
+      </w:r>
+      <w:r>
+        <w:rPr>
+          <w:sz w:val="20"/>
+          <w:szCs w:val="20"/>
+        </w:rPr>
+        <w:t xml:space="preserve">| </w:t>
+      </w:r>
+      <w:proofErr w:type="spellStart"/>
+      <w:r>
+        <w:rPr>
+          <w:sz w:val="20"/>
+          <w:szCs w:val="20"/>
+        </w:rPr>
+        <w:t>Thinkful</w:t>
+      </w:r>
+      <w:proofErr w:type="spellEnd"/>
+      <w:r>
+        <w:rPr>
+          <w:sz w:val="20"/>
+          <w:szCs w:val="20"/>
+        </w:rPr>
+        <w:t xml:space="preserve"> | </w:t>
+      </w:r>
+      <w:hyperlink r:id="rId12">
         <w:r>
           <w:rPr>
             <w:color w:val="1155CC"/>
@@ -635,16 +806,7 @@
             <w:szCs w:val="20"/>
             <w:u w:val="single"/>
           </w:rPr>
-          <w:t>k</w:t>
-        </w:r>
-        <w:r>
-          <w:rPr>
-            <w:color w:val="1155CC"/>
-            <w:sz w:val="20"/>
-            <w:szCs w:val="20"/>
-            <w:u w:val="single"/>
-          </w:rPr>
-          <w:t xml:space="preserve"> </w:t>
+          <w:t xml:space="preserve">Link </w:t>
         </w:r>
       </w:hyperlink>
       <w:r>
@@ -652,186 +814,6 @@
           <w:sz w:val="20"/>
           <w:szCs w:val="20"/>
         </w:rPr>
-        <w:t xml:space="preserve">               </w:t>
-      </w:r>
-      <w:r>
-        <w:rPr>
-          <w:sz w:val="20"/>
-          <w:szCs w:val="20"/>
-        </w:rPr>
-        <w:tab/>
-        <w:t xml:space="preserve">                                     </w:t>
-      </w:r>
-      <w:r>
-        <w:rPr>
-          <w:sz w:val="20"/>
-          <w:szCs w:val="20"/>
-        </w:rPr>
-        <w:tab/>
-        <w:t xml:space="preserve"> </w:t>
-      </w:r>
-      <w:r>
-        <w:rPr>
-          <w:sz w:val="20"/>
-          <w:szCs w:val="20"/>
-        </w:rPr>
-        <w:tab/>
-        <w:t xml:space="preserve">            </w:t>
-      </w:r>
-      <w:r>
-        <w:rPr>
-          <w:sz w:val="20"/>
-          <w:szCs w:val="20"/>
-        </w:rPr>
-        <w:tab/>
-        <w:t xml:space="preserve">            </w:t>
-      </w:r>
-      <w:r>
-        <w:rPr>
-          <w:i/>
-          <w:sz w:val="20"/>
-          <w:szCs w:val="20"/>
-        </w:rPr>
-        <w:t xml:space="preserve">10/2022      </w:t>
-      </w:r>
-    </w:p>
-    <w:p>
-      <w:pPr>
-        <w:numPr>
-          <w:ilvl w:val="0"/>
-          <w:numId w:val="3"/>
-        </w:numPr>
-        <w:spacing w:line="264" w:lineRule="auto"/>
-        <w:rPr>
-          <w:sz w:val="20"/>
-          <w:szCs w:val="20"/>
-        </w:rPr>
-      </w:pPr>
-      <w:r>
-        <w:rPr>
-          <w:sz w:val="20"/>
-          <w:szCs w:val="20"/>
-        </w:rPr>
-        <w:t>Implemented the back end of a movie website with search functionality</w:t>
-      </w:r>
-    </w:p>
-    <w:p>
-      <w:pPr>
-        <w:numPr>
-          <w:ilvl w:val="0"/>
-          <w:numId w:val="3"/>
-        </w:numPr>
-        <w:spacing w:line="264" w:lineRule="auto"/>
-        <w:rPr>
-          <w:sz w:val="20"/>
-          <w:szCs w:val="20"/>
-        </w:rPr>
-      </w:pPr>
-      <w:r>
-        <w:rPr>
-          <w:sz w:val="20"/>
-          <w:szCs w:val="20"/>
-        </w:rPr>
-        <w:t>Wrote CRUD methods for retrieving movies, their reviews, and theater locations.</w:t>
-      </w:r>
-    </w:p>
-    <w:p>
-      <w:pPr>
-        <w:numPr>
-          <w:ilvl w:val="0"/>
-          <w:numId w:val="3"/>
-        </w:numPr>
-        <w:spacing w:line="264" w:lineRule="auto"/>
-        <w:rPr>
-          <w:sz w:val="20"/>
-          <w:szCs w:val="20"/>
-        </w:rPr>
-      </w:pPr>
-      <w:r>
-        <w:rPr>
-          <w:sz w:val="20"/>
-          <w:szCs w:val="20"/>
-        </w:rPr>
-        <w:t>Applied router and controller functions to retrieve a user’s specific requests.</w:t>
-      </w:r>
-    </w:p>
-    <w:p>
-      <w:pPr>
-        <w:numPr>
-          <w:ilvl w:val="0"/>
-          <w:numId w:val="3"/>
-        </w:numPr>
-        <w:spacing w:line="264" w:lineRule="auto"/>
-        <w:rPr>
-          <w:sz w:val="20"/>
-          <w:szCs w:val="20"/>
-        </w:rPr>
-      </w:pPr>
-      <w:r>
-        <w:rPr>
-          <w:sz w:val="20"/>
-          <w:szCs w:val="20"/>
-        </w:rPr>
-        <w:t>Technology: REACT, Node.js, Express, Knex, and PostgreSQL</w:t>
-      </w:r>
-    </w:p>
-    <w:p>
-      <w:pPr>
-        <w:spacing w:line="264" w:lineRule="auto"/>
-        <w:rPr>
-          <w:i/>
-          <w:sz w:val="20"/>
-          <w:szCs w:val="20"/>
-        </w:rPr>
-      </w:pPr>
-      <w:r>
-        <w:rPr>
-          <w:b/>
-          <w:i/>
-          <w:sz w:val="20"/>
-          <w:szCs w:val="20"/>
-        </w:rPr>
-        <w:t xml:space="preserve">Study Tool Application: </w:t>
-      </w:r>
-      <w:r>
-        <w:rPr>
-          <w:sz w:val="20"/>
-          <w:szCs w:val="20"/>
-        </w:rPr>
-        <w:t xml:space="preserve">| Thinkful | </w:t>
-      </w:r>
-      <w:r>
-        <w:fldChar w:fldCharType="begin"/>
-      </w:r>
-      <w:r>
-        <w:instrText xml:space="preserve">HYPERLINK "https://gpv-flashcards.vercel.app/" \h </w:instrText>
-      </w:r>
-      <w:r>
-        <w:fldChar w:fldCharType="separate"/>
-      </w:r>
-      <w:r>
-        <w:rPr>
-          <w:color w:val="1155CC"/>
-          <w:sz w:val="20"/>
-          <w:szCs w:val="20"/>
-          <w:u w:val="single"/>
-        </w:rPr>
-        <w:t xml:space="preserve">Link </w:t>
-      </w:r>
-      <w:r>
-        <w:rPr>
-          <w:color w:val="1155CC"/>
-          <w:sz w:val="20"/>
-          <w:szCs w:val="20"/>
-          <w:u w:val="single"/>
-        </w:rPr>
-        <w:fldChar w:fldCharType="end"/>
-      </w:r>
-      <w:r>
-        <w:rPr>
-          <w:sz w:val="20"/>
-          <w:szCs w:val="20"/>
-        </w:rPr>
         <w:t xml:space="preserve">                     </w:t>
       </w:r>
       <w:r>
@@ -855,7 +837,15 @@
           <w:szCs w:val="20"/>
         </w:rPr>
         <w:tab/>
-        <w:t xml:space="preserve">                         </w:t>
+        <w:t xml:space="preserve">                        </w:t>
+      </w:r>
+      <w:r>
+        <w:rPr>
+          <w:sz w:val="20"/>
+          <w:szCs w:val="20"/>
+        </w:rPr>
+        <w:tab/>
+        <w:t xml:space="preserve">           </w:t>
       </w:r>
       <w:r>
         <w:rPr>
@@ -905,7 +895,7 @@
           <w:sz w:val="20"/>
           <w:szCs w:val="20"/>
         </w:rPr>
-        <w:t>Created a REST API and middleware functions.</w:t>
+        <w:t>Created a REST API and middleware functions, defined routes and URLs and used state over multiple components.</w:t>
       </w:r>
     </w:p>
     <w:p>
@@ -925,35 +915,15 @@
         <w:rPr>
           <w:sz w:val="20"/>
           <w:szCs w:val="20"/>
-        </w:rPr>
-        <w:t>Defined routes and URLs, and used state over multiple components.</w:t>
-      </w:r>
-    </w:p>
-    <w:p>
-      <w:pPr>
-        <w:numPr>
-          <w:ilvl w:val="0"/>
-          <w:numId w:val="2"/>
-        </w:numPr>
+          <w:highlight w:val="white"/>
+        </w:rPr>
+        <w:t>Technology: JavaScript, React, Express, Knex, HTML, and CSS. Progress/Versions tracked with Git.</w:t>
+      </w:r>
+    </w:p>
+    <w:p>
+      <w:pPr>
         <w:spacing w:line="264" w:lineRule="auto"/>
-        <w:ind w:left="540"/>
-        <w:rPr>
-          <w:sz w:val="20"/>
-          <w:szCs w:val="20"/>
-        </w:rPr>
-      </w:pPr>
-      <w:r>
-        <w:rPr>
-          <w:sz w:val="20"/>
-          <w:szCs w:val="20"/>
-          <w:highlight w:val="white"/>
-        </w:rPr>
-        <w:t>Technology: JavaScript, React, Express, Knex, HTML, and CSS. Progress/Versions tracked with Git.</w:t>
-      </w:r>
-    </w:p>
-    <w:p>
-      <w:pPr>
-        <w:spacing w:line="264" w:lineRule="auto"/>
+        <w:ind w:left="720"/>
         <w:rPr>
           <w:sz w:val="20"/>
           <w:szCs w:val="20"/>
@@ -969,15 +939,13 @@
         <w:spacing w:after="60" w:line="240" w:lineRule="auto"/>
         <w:rPr>
           <w:i/>
-          <w:sz w:val="20"/>
-          <w:szCs w:val="20"/>
-        </w:rPr>
-      </w:pPr>
-      <w:r>
-        <w:rPr>
-          <w:b/>
-          <w:sz w:val="24"/>
-          <w:szCs w:val="24"/>
+          <w:sz w:val="18"/>
+          <w:szCs w:val="18"/>
+        </w:rPr>
+      </w:pPr>
+      <w:r>
+        <w:rPr>
+          <w:b/>
         </w:rPr>
         <w:t>PROFESSIONAL EXPERIENCE</w:t>
       </w:r>
@@ -1072,7 +1040,16 @@
           <w:szCs w:val="20"/>
         </w:rPr>
         <w:tab/>
-        <w:t xml:space="preserve">                 </w:t>
+        <w:t xml:space="preserve">              </w:t>
+      </w:r>
+      <w:r>
+        <w:rPr>
+          <w:i/>
+          <w:sz w:val="20"/>
+          <w:szCs w:val="20"/>
+        </w:rPr>
+        <w:tab/>
+        <w:t xml:space="preserve">   </w:t>
       </w:r>
       <w:r>
         <w:rPr>
@@ -1097,21 +1074,103 @@
           <w:sz w:val="20"/>
           <w:szCs w:val="20"/>
         </w:rPr>
-        <w:t xml:space="preserve">Tier 1 Agent                               </w:t>
-      </w:r>
-      <w:r>
-        <w:rPr>
-          <w:sz w:val="20"/>
-          <w:szCs w:val="20"/>
-        </w:rPr>
-        <w:t xml:space="preserve">                                                                                                    08/2019 - 08/2022</w:t>
+        <w:t xml:space="preserve">Real Estate Agent </w:t>
+      </w:r>
+      <w:r>
+        <w:rPr>
+          <w:b/>
+          <w:sz w:val="20"/>
+          <w:szCs w:val="20"/>
+        </w:rPr>
+        <w:tab/>
+      </w:r>
+      <w:r>
+        <w:rPr>
+          <w:b/>
+          <w:sz w:val="20"/>
+          <w:szCs w:val="20"/>
+        </w:rPr>
+        <w:tab/>
+      </w:r>
+      <w:r>
+        <w:rPr>
+          <w:b/>
+          <w:sz w:val="20"/>
+          <w:szCs w:val="20"/>
+        </w:rPr>
+        <w:tab/>
+      </w:r>
+      <w:r>
+        <w:rPr>
+          <w:b/>
+          <w:sz w:val="20"/>
+          <w:szCs w:val="20"/>
+        </w:rPr>
+        <w:tab/>
+      </w:r>
+      <w:r>
+        <w:rPr>
+          <w:b/>
+          <w:sz w:val="20"/>
+          <w:szCs w:val="20"/>
+        </w:rPr>
+        <w:tab/>
+      </w:r>
+      <w:r>
+        <w:rPr>
+          <w:b/>
+          <w:sz w:val="20"/>
+          <w:szCs w:val="20"/>
+        </w:rPr>
+        <w:tab/>
+      </w:r>
+      <w:r>
+        <w:rPr>
+          <w:b/>
+          <w:sz w:val="20"/>
+          <w:szCs w:val="20"/>
+        </w:rPr>
+        <w:tab/>
+      </w:r>
+      <w:r>
+        <w:rPr>
+          <w:b/>
+          <w:sz w:val="20"/>
+          <w:szCs w:val="20"/>
+        </w:rPr>
+        <w:tab/>
+      </w:r>
+      <w:r>
+        <w:rPr>
+          <w:b/>
+          <w:sz w:val="20"/>
+          <w:szCs w:val="20"/>
+        </w:rPr>
+        <w:tab/>
+        <w:t xml:space="preserve">         </w:t>
+      </w:r>
+      <w:r>
+        <w:rPr>
+          <w:b/>
+          <w:sz w:val="20"/>
+          <w:szCs w:val="20"/>
+        </w:rPr>
+        <w:tab/>
+        <w:t xml:space="preserve">         </w:t>
+      </w:r>
+      <w:r>
+        <w:rPr>
+          <w:sz w:val="20"/>
+          <w:szCs w:val="20"/>
+        </w:rPr>
+        <w:t>08/2019 - 08/2022</w:t>
       </w:r>
     </w:p>
     <w:p>
       <w:pPr>
         <w:numPr>
           <w:ilvl w:val="0"/>
-          <w:numId w:val="4"/>
+          <w:numId w:val="1"/>
         </w:numPr>
         <w:spacing w:line="264" w:lineRule="auto"/>
         <w:ind w:left="540" w:right="-30"/>
@@ -1125,14 +1184,14 @@
           <w:sz w:val="20"/>
           <w:szCs w:val="20"/>
         </w:rPr>
-        <w:t>Developed communication skills from hundreds of interviews with clients about their real estate portfolios.</w:t>
+        <w:t>Secured 25+ transactions by proactively building relationships and providing superior customer service to clients.</w:t>
       </w:r>
     </w:p>
     <w:p>
       <w:pPr>
         <w:numPr>
           <w:ilvl w:val="0"/>
-          <w:numId w:val="4"/>
+          <w:numId w:val="1"/>
         </w:numPr>
         <w:spacing w:line="264" w:lineRule="auto"/>
         <w:ind w:left="540" w:right="-30"/>
@@ -1146,14 +1205,14 @@
           <w:sz w:val="20"/>
           <w:szCs w:val="20"/>
         </w:rPr>
-        <w:t>Fostered teamwork experience by working on real estate transactions with multiple parties involved.</w:t>
+        <w:t>Approved and submitted all necessary client documents with over 99% accuracy and interacted with clients to ensure quality delivery of services and timely response to inquiries.</w:t>
       </w:r>
     </w:p>
     <w:p>
       <w:pPr>
         <w:numPr>
           <w:ilvl w:val="0"/>
-          <w:numId w:val="4"/>
+          <w:numId w:val="1"/>
         </w:numPr>
         <w:spacing w:line="264" w:lineRule="auto"/>
         <w:ind w:left="540" w:right="-30"/>
@@ -1167,14 +1226,14 @@
           <w:sz w:val="20"/>
           <w:szCs w:val="20"/>
         </w:rPr>
-        <w:t>Spearheaded transaction coordination and cultivated project management skills.</w:t>
+        <w:t>Established a successful referral program and grew the customer base by 62%.</w:t>
       </w:r>
     </w:p>
     <w:p>
       <w:pPr>
         <w:numPr>
           <w:ilvl w:val="0"/>
-          <w:numId w:val="4"/>
+          <w:numId w:val="1"/>
         </w:numPr>
         <w:spacing w:line="264" w:lineRule="auto"/>
         <w:ind w:left="540" w:right="-30"/>
@@ -1188,7 +1247,7 @@
           <w:sz w:val="20"/>
           <w:szCs w:val="20"/>
         </w:rPr>
-        <w:t>Responsible for training and mentoring new agents.</w:t>
+        <w:t>Closed transactions with a 93% success rate, resulting in a 35% increase in customer satisfaction.</w:t>
       </w:r>
     </w:p>
     <w:p>
@@ -1281,7 +1340,33 @@
           <w:szCs w:val="20"/>
         </w:rPr>
         <w:tab/>
-        <w:t xml:space="preserve">                         </w:t>
+        <w:t xml:space="preserve">                      </w:t>
+      </w:r>
+      <w:r>
+        <w:rPr>
+          <w:i/>
+          <w:color w:val="000000"/>
+          <w:sz w:val="20"/>
+          <w:szCs w:val="20"/>
+        </w:rPr>
+        <w:tab/>
+      </w:r>
+      <w:r>
+        <w:rPr>
+          <w:i/>
+          <w:sz w:val="20"/>
+          <w:szCs w:val="20"/>
+        </w:rPr>
+        <w:t xml:space="preserve">        </w:t>
+      </w:r>
+      <w:r>
+        <w:rPr>
+          <w:i/>
+          <w:color w:val="000000"/>
+          <w:sz w:val="20"/>
+          <w:szCs w:val="20"/>
+        </w:rPr>
+        <w:t xml:space="preserve">   </w:t>
       </w:r>
       <w:r>
         <w:rPr>
@@ -1305,7 +1390,7 @@
           <w:szCs w:val="20"/>
         </w:rPr>
       </w:pPr>
-      <w:bookmarkStart w:id="0" w:name="_heading=h.1fob9te" w:colFirst="0" w:colLast="0"/>
+      <w:bookmarkStart w:id="0" w:name="_1fob9te" w:colFirst="0" w:colLast="0"/>
       <w:bookmarkEnd w:id="0"/>
       <w:r>
         <w:rPr>
@@ -1378,16 +1463,17 @@
           <w:szCs w:val="20"/>
         </w:rPr>
         <w:tab/>
+        <w:t xml:space="preserve">          </w:t>
+      </w:r>
+      <w:r>
+        <w:rPr>
+          <w:i/>
+          <w:color w:val="000000"/>
+          <w:sz w:val="20"/>
+          <w:szCs w:val="20"/>
+        </w:rPr>
+        <w:tab/>
         <w:t xml:space="preserve">         </w:t>
-      </w:r>
-      <w:r>
-        <w:rPr>
-          <w:i/>
-          <w:color w:val="000000"/>
-          <w:sz w:val="20"/>
-          <w:szCs w:val="20"/>
-        </w:rPr>
-        <w:t xml:space="preserve"> </w:t>
       </w:r>
       <w:r>
         <w:rPr>
@@ -1402,7 +1488,7 @@
       <w:pPr>
         <w:numPr>
           <w:ilvl w:val="0"/>
-          <w:numId w:val="4"/>
+          <w:numId w:val="1"/>
         </w:numPr>
         <w:spacing w:line="264" w:lineRule="auto"/>
         <w:ind w:left="540" w:right="-30"/>
@@ -1416,14 +1502,14 @@
           <w:sz w:val="20"/>
           <w:szCs w:val="20"/>
         </w:rPr>
-        <w:t>Consulted with business owners regarding website development and marketing needs.</w:t>
+        <w:t>Implemented solutions using HTML and CSS to create website designs tailored to client requirements.</w:t>
       </w:r>
     </w:p>
     <w:p>
       <w:pPr>
         <w:numPr>
           <w:ilvl w:val="0"/>
-          <w:numId w:val="4"/>
+          <w:numId w:val="1"/>
         </w:numPr>
         <w:spacing w:line="264" w:lineRule="auto"/>
         <w:ind w:left="540" w:right="-30"/>
@@ -1437,7 +1523,7 @@
           <w:sz w:val="20"/>
           <w:szCs w:val="20"/>
         </w:rPr>
-        <w:t>Proposed potential digital marketing campaigns and necessary web tools such as landing pages.</w:t>
+        <w:t>Developed and designed company website, exponentially growing online sales by 41% in 4 months while decreasing the cost of customer acquisition by 53%.</w:t>
       </w:r>
     </w:p>
     <w:p>
@@ -1445,7 +1531,7 @@
         <w:widowControl w:val="0"/>
         <w:numPr>
           <w:ilvl w:val="0"/>
-          <w:numId w:val="4"/>
+          <w:numId w:val="1"/>
         </w:numPr>
         <w:spacing w:line="240" w:lineRule="auto"/>
         <w:ind w:left="540" w:right="300"/>
@@ -1459,14 +1545,36 @@
           <w:sz w:val="20"/>
           <w:szCs w:val="20"/>
         </w:rPr>
-        <w:t>Worked with a small web development team to ensure client satisfaction regarding website projects.</w:t>
+        <w:t xml:space="preserve">Utilized analytics and user testing to deepen understanding of users’ experiences, adjust design elements, and maintain website functionality. </w:t>
+      </w:r>
+    </w:p>
+    <w:p>
+      <w:pPr>
+        <w:widowControl w:val="0"/>
+        <w:numPr>
+          <w:ilvl w:val="0"/>
+          <w:numId w:val="1"/>
+        </w:numPr>
+        <w:spacing w:line="240" w:lineRule="auto"/>
+        <w:ind w:left="540" w:right="300"/>
+        <w:rPr>
+          <w:sz w:val="20"/>
+          <w:szCs w:val="20"/>
+        </w:rPr>
+      </w:pPr>
+      <w:r>
+        <w:rPr>
+          <w:sz w:val="20"/>
+          <w:szCs w:val="20"/>
+        </w:rPr>
+        <w:t>Optimized website performance, leading to a 15% increase in page speed and improved search engine ranking.</w:t>
       </w:r>
     </w:p>
     <w:p>
       <w:pPr>
         <w:widowControl w:val="0"/>
         <w:spacing w:line="240" w:lineRule="auto"/>
-        <w:ind w:right="300"/>
+        <w:ind w:left="720" w:right="300"/>
         <w:rPr>
           <w:sz w:val="20"/>
           <w:szCs w:val="20"/>
@@ -1484,15 +1592,13 @@
         <w:spacing w:after="60" w:line="240" w:lineRule="auto"/>
         <w:rPr>
           <w:i/>
-          <w:sz w:val="20"/>
-          <w:szCs w:val="20"/>
-        </w:rPr>
-      </w:pPr>
-      <w:r>
-        <w:rPr>
-          <w:b/>
-          <w:sz w:val="24"/>
-          <w:szCs w:val="24"/>
+          <w:sz w:val="18"/>
+          <w:szCs w:val="18"/>
+        </w:rPr>
+      </w:pPr>
+      <w:r>
+        <w:rPr>
+          <w:b/>
         </w:rPr>
         <w:t>EDUCATION</w:t>
       </w:r>
@@ -1509,21 +1615,46 @@
           <w:szCs w:val="20"/>
         </w:rPr>
       </w:pPr>
-      <w:r>
-        <w:rPr>
-          <w:i/>
-          <w:sz w:val="20"/>
-          <w:szCs w:val="20"/>
-        </w:rPr>
-        <w:t xml:space="preserve">Thinkful  </w:t>
-      </w:r>
-      <w:r>
-        <w:rPr>
-          <w:sz w:val="20"/>
-          <w:szCs w:val="20"/>
-        </w:rPr>
-        <w:tab/>
-        <w:t>Online</w:t>
+      <w:proofErr w:type="spellStart"/>
+      <w:r>
+        <w:rPr>
+          <w:i/>
+          <w:sz w:val="20"/>
+          <w:szCs w:val="20"/>
+        </w:rPr>
+        <w:t>Thinkful</w:t>
+      </w:r>
+      <w:proofErr w:type="spellEnd"/>
+      <w:r>
+        <w:rPr>
+          <w:i/>
+          <w:sz w:val="20"/>
+          <w:szCs w:val="20"/>
+        </w:rPr>
+        <w:t xml:space="preserve">                            </w:t>
+      </w:r>
+      <w:r>
+        <w:rPr>
+          <w:sz w:val="20"/>
+          <w:szCs w:val="20"/>
+        </w:rPr>
+        <w:t xml:space="preserve">                                                                                                                                           Remote</w:t>
+      </w:r>
+      <w:r>
+        <w:rPr>
+          <w:i/>
+          <w:sz w:val="20"/>
+          <w:szCs w:val="20"/>
+        </w:rPr>
+        <w:tab/>
+      </w:r>
+      <w:r>
+        <w:rPr>
+          <w:i/>
+          <w:sz w:val="20"/>
+          <w:szCs w:val="20"/>
+        </w:rPr>
+        <w:tab/>
       </w:r>
     </w:p>
     <w:p>
@@ -1551,70 +1682,15 @@
           <w:sz w:val="20"/>
           <w:szCs w:val="20"/>
         </w:rPr>
-        <w:t xml:space="preserve">                                                                                            </w:t>
-      </w:r>
-      <w:r>
-        <w:rPr>
-          <w:sz w:val="20"/>
-          <w:szCs w:val="20"/>
-        </w:rPr>
-        <w:t xml:space="preserve">  </w:t>
-      </w:r>
-      <w:r>
-        <w:rPr>
-          <w:sz w:val="20"/>
-          <w:szCs w:val="20"/>
-        </w:rPr>
-        <w:t xml:space="preserve"> </w:t>
-      </w:r>
-      <w:r>
-        <w:rPr>
-          <w:sz w:val="20"/>
-          <w:szCs w:val="20"/>
-        </w:rPr>
-        <w:t>06/2021 - 12/2021</w:t>
-      </w:r>
-    </w:p>
-    <w:p>
-      <w:pPr>
-        <w:numPr>
-          <w:ilvl w:val="0"/>
-          <w:numId w:val="1"/>
-        </w:numPr>
-        <w:spacing w:line="264" w:lineRule="auto"/>
-        <w:ind w:left="540"/>
-        <w:rPr>
-          <w:sz w:val="20"/>
-          <w:szCs w:val="20"/>
-        </w:rPr>
-      </w:pPr>
-      <w:r>
-        <w:rPr>
-          <w:sz w:val="20"/>
-          <w:szCs w:val="20"/>
-        </w:rPr>
-        <w:t>Learned industry best practices and software development standards focused on JavaScript, HTML5, CSS3, REACT Native, Node.js, PostgreSQL, RESTful APIs, algorithms, and data structures.</w:t>
-      </w:r>
-    </w:p>
-    <w:p>
-      <w:pPr>
-        <w:numPr>
-          <w:ilvl w:val="0"/>
-          <w:numId w:val="1"/>
-        </w:numPr>
-        <w:spacing w:line="264" w:lineRule="auto"/>
-        <w:ind w:left="540"/>
-        <w:rPr>
-          <w:sz w:val="20"/>
-          <w:szCs w:val="20"/>
-        </w:rPr>
-      </w:pPr>
-      <w:r>
-        <w:rPr>
-          <w:sz w:val="20"/>
-          <w:szCs w:val="20"/>
-        </w:rPr>
-        <w:t>Developed and deployed mobile-first applications while learning new languages and frameworks, spending several weekly hours collaborating with and learning from senior web developers in a mentor-student relationship.</w:t>
+        <w:t xml:space="preserve">    </w:t>
+      </w:r>
+      <w:r>
+        <w:rPr>
+          <w:sz w:val="20"/>
+          <w:szCs w:val="20"/>
+        </w:rPr>
+        <w:tab/>
+        <w:t xml:space="preserve">01/2023                                                                                           </w:t>
       </w:r>
     </w:p>
     <w:p>
@@ -1642,15 +1718,30 @@
           <w:sz w:val="20"/>
           <w:szCs w:val="20"/>
         </w:rPr>
-        <w:t xml:space="preserve">    </w:t>
-      </w:r>
-      <w:r>
-        <w:rPr>
-          <w:sz w:val="20"/>
-          <w:szCs w:val="20"/>
-        </w:rPr>
-        <w:tab/>
-        <w:t xml:space="preserve">     Riverside, CA</w:t>
+        <w:t xml:space="preserve">                                                                                                                       </w:t>
+      </w:r>
+      <w:proofErr w:type="spellStart"/>
+      <w:r>
+        <w:rPr>
+          <w:sz w:val="20"/>
+          <w:szCs w:val="20"/>
+        </w:rPr>
+        <w:t>Riverside</w:t>
+      </w:r>
+      <w:proofErr w:type="spellEnd"/>
+      <w:r>
+        <w:rPr>
+          <w:sz w:val="20"/>
+          <w:szCs w:val="20"/>
+        </w:rPr>
+        <w:t>, CA</w:t>
+      </w:r>
+      <w:r>
+        <w:rPr>
+          <w:sz w:val="20"/>
+          <w:szCs w:val="20"/>
+        </w:rPr>
+        <w:tab/>
       </w:r>
     </w:p>
     <w:p>
@@ -1671,48 +1762,27 @@
           <w:sz w:val="20"/>
           <w:szCs w:val="20"/>
         </w:rPr>
-        <w:t>Bachelor of Arts, Economics</w:t>
-      </w:r>
-      <w:r>
-        <w:rPr>
-          <w:sz w:val="20"/>
-          <w:szCs w:val="20"/>
-        </w:rPr>
-        <w:tab/>
-        <w:t xml:space="preserve">   </w:t>
-      </w:r>
-      <w:r>
-        <w:rPr>
-          <w:sz w:val="20"/>
-          <w:szCs w:val="20"/>
-        </w:rPr>
-        <w:t xml:space="preserve">  </w:t>
-      </w:r>
-      <w:r>
-        <w:rPr>
-          <w:sz w:val="20"/>
-          <w:szCs w:val="20"/>
-        </w:rPr>
-        <w:t xml:space="preserve"> </w:t>
-      </w:r>
-      <w:r>
-        <w:rPr>
-          <w:sz w:val="20"/>
-          <w:szCs w:val="20"/>
-        </w:rPr>
-        <w:t xml:space="preserve">       </w:t>
-      </w:r>
-      <w:r>
-        <w:rPr>
-          <w:sz w:val="20"/>
-          <w:szCs w:val="20"/>
-        </w:rPr>
-        <w:t>09/2011 - 08/2015</w:t>
+        <w:t xml:space="preserve">Bachelor of Science, Economics                                        </w:t>
+      </w:r>
+      <w:r>
+        <w:rPr>
+          <w:sz w:val="20"/>
+          <w:szCs w:val="20"/>
+        </w:rPr>
+        <w:t xml:space="preserve">                                                                                    08/2015</w:t>
+      </w:r>
+      <w:r>
+        <w:rPr>
+          <w:sz w:val="20"/>
+          <w:szCs w:val="20"/>
+        </w:rPr>
+        <w:tab/>
+        <w:t xml:space="preserve">     </w:t>
       </w:r>
     </w:p>
     <w:sectPr>
       <w:pgSz w:w="12240" w:h="15840"/>
-      <w:pgMar w:top="720" w:right="1080" w:bottom="446" w:left="1080" w:header="720" w:footer="720" w:gutter="0"/>
+      <w:pgMar w:top="720" w:right="720" w:bottom="720" w:left="720" w:header="720" w:footer="720" w:gutter="0"/>
       <w:pgNumType w:start="1"/>
       <w:cols w:space="720"/>
     </w:sectPr>
@@ -1721,11 +1791,11 @@
 </file>
 
 <file path=word/numbering.xml><?xml version="1.0" encoding="utf-8"?>
-<w:numbering xmlns:wpc="http://schemas.microsoft.com/office/word/2010/wordprocessingCanvas" xmlns:cx="http://schemas.microsoft.com/office/drawing/2014/chartex" xmlns:cx1="http://schemas.microsoft.com/office/drawing/2015/9/8/chartex" xmlns:cx2="http://schemas.microsoft.com/office/drawing/2015/10/21/chartex" xmlns:cx3="http://schemas.microsoft.com/office/drawing/2016/5/9/chartex" xmlns:cx4="http://schemas.microsoft.com/office/drawing/2016/5/10/chartex" xmlns:cx5="http://schemas.microsoft.com/office/drawing/2016/5/11/chartex" xmlns:cx6="http://schemas.microsoft.com/office/drawing/2016/5/12/chartex" xmlns:cx7="http://schemas.microsoft.com/office/drawing/2016/5/13/chartex" xmlns:cx8="http://schemas.microsoft.com/office/drawing/2016/5/14/chartex" xmlns:mc="http://schemas.openxmlformats.org/markup-compatibility/2006" xmlns:aink="http://schemas.microsoft.com/office/drawing/2016/ink" xmlns:am3d="http://schemas.microsoft.com/office/drawing/2017/model3d" xmlns:o="urn:schemas-microsoft-com:office:office" xmlns:oel="http://schemas.microsoft.com/office/2019/extlst" xmlns:r="http://schemas.openxmlformats.org/officeDocument/2006/relationships" xmlns:m="http://schemas.openxmlformats.org/officeDocument/2006/math" xmlns:v="urn:schemas-microsoft-com:vml" xmlns:wp14="http://schemas.microsoft.com/office/word/2010/wordprocessingDrawing" xmlns:wp="http://schemas.openxmlformats.org/drawingml/2006/wordprocessingDrawing" xmlns:w10="urn:schemas-microsoft-com:office:word" xmlns:w="http://schemas.openxmlformats.org/wordprocessingml/2006/main" xmlns:w14="http://schemas.microsoft.com/office/word/2010/wordml" xmlns:w15="http://schemas.microsoft.com/office/word/2012/wordml" xmlns:w16cex="http://schemas.microsoft.com/office/word/2018/wordml/cex" xmlns:w16cid="http://schemas.microsoft.com/office/word/2016/wordml/cid" xmlns:w16="http://schemas.microsoft.com/office/word/2018/wordml" xmlns:w16sdtdh="http://schemas.microsoft.com/office/word/2020/wordml/sdtdatahash" xmlns:w16se="http://schemas.microsoft.com/office/word/2015/wordml/symex" xmlns:wpg="http://schemas.microsoft.com/office/word/2010/wordprocessingGroup" xmlns:wpi="http://schemas.microsoft.com/office/word/2010/wordprocessingInk" xmlns:wne="http://schemas.microsoft.com/office/word/2006/wordml" xmlns:wps="http://schemas.microsoft.com/office/word/2010/wordprocessingShape" mc:Ignorable="w14 w15 w16se w16cid w16 w16cex w16sdtdh wp14">
+<w:numbering xmlns:wpc="http://schemas.microsoft.com/office/word/2010/wordprocessingCanvas" xmlns:cx="http://schemas.microsoft.com/office/drawing/2014/chartex" xmlns:cx1="http://schemas.microsoft.com/office/drawing/2015/9/8/chartex" xmlns:cx2="http://schemas.microsoft.com/office/drawing/2015/10/21/chartex" xmlns:cx3="http://schemas.microsoft.com/office/drawing/2016/5/9/chartex" xmlns:cx4="http://schemas.microsoft.com/office/drawing/2016/5/10/chartex" xmlns:cx5="http://schemas.microsoft.com/office/drawing/2016/5/11/chartex" xmlns:cx6="http://schemas.microsoft.com/office/drawing/2016/5/12/chartex" xmlns:cx7="http://schemas.microsoft.com/office/drawing/2016/5/13/chartex" xmlns:cx8="http://schemas.microsoft.com/office/drawing/2016/5/14/chartex" xmlns:mc="http://schemas.openxmlformats.org/markup-compatibility/2006" xmlns:aink="http://schemas.microsoft.com/office/drawing/2016/ink" xmlns:am3d="http://schemas.microsoft.com/office/drawing/2017/model3d" xmlns:o="urn:schemas-microsoft-com:office:office" xmlns:oel="http://schemas.microsoft.com/office/2019/extlst" xmlns:r="http://schemas.openxmlformats.org/officeDocument/2006/relationships" xmlns:m="http://schemas.openxmlformats.org/officeDocument/2006/math" xmlns:v="urn:schemas-microsoft-com:vml" xmlns:wp14="http://schemas.microsoft.com/office/word/2010/wordprocessingDrawing" xmlns:wp="http://schemas.openxmlformats.org/drawingml/2006/wordprocessingDrawing" xmlns:w10="urn:schemas-microsoft-com:office:word" xmlns:w="http://schemas.openxmlformats.org/wordprocessingml/2006/main" xmlns:w14="http://schemas.microsoft.com/office/word/2010/wordml" xmlns:w15="http://schemas.microsoft.com/office/word/2012/wordml" xmlns:w16cex="http://schemas.microsoft.com/office/word/2018/wordml/cex" xmlns:w16cid="http://schemas.microsoft.com/office/word/2016/wordml/cid" xmlns:w16="http://schemas.microsoft.com/office/word/2018/wordml" xmlns:w16du="http://schemas.microsoft.com/office/word/2023/wordml/word16du" xmlns:w16sdtdh="http://schemas.microsoft.com/office/word/2020/wordml/sdtdatahash" xmlns:w16se="http://schemas.microsoft.com/office/word/2015/wordml/symex" xmlns:wpg="http://schemas.microsoft.com/office/word/2010/wordprocessingGroup" xmlns:wpi="http://schemas.microsoft.com/office/word/2010/wordprocessingInk" xmlns:wne="http://schemas.microsoft.com/office/word/2006/wordml" xmlns:wps="http://schemas.microsoft.com/office/word/2010/wordprocessingShape" mc:Ignorable="w14 w15 w16se w16cid w16 w16cex w16sdtdh wp14">
   <w:abstractNum w:abstractNumId="0" w15:restartNumberingAfterBreak="0">
-    <w:nsid w:val="051C4542"/>
+    <w:nsid w:val="2FE5173D"/>
     <w:multiLevelType w:val="multilevel"/>
-    <w:tmpl w:val="6E3082AA"/>
+    <w:tmpl w:val="74E27B36"/>
     <w:lvl w:ilvl="0">
       <w:start w:val="1"/>
       <w:numFmt w:val="bullet"/>
@@ -1836,9 +1906,9 @@
     </w:lvl>
   </w:abstractNum>
   <w:abstractNum w:abstractNumId="1" w15:restartNumberingAfterBreak="0">
-    <w:nsid w:val="1F3E4C4A"/>
+    <w:nsid w:val="377122E0"/>
     <w:multiLevelType w:val="multilevel"/>
-    <w:tmpl w:val="DE5E592C"/>
+    <w:tmpl w:val="635E86C8"/>
     <w:lvl w:ilvl="0">
       <w:start w:val="1"/>
       <w:numFmt w:val="bullet"/>
@@ -1949,9 +2019,9 @@
     </w:lvl>
   </w:abstractNum>
   <w:abstractNum w:abstractNumId="2" w15:restartNumberingAfterBreak="0">
-    <w:nsid w:val="205E6910"/>
+    <w:nsid w:val="53581DB0"/>
     <w:multiLevelType w:val="multilevel"/>
-    <w:tmpl w:val="95681AE8"/>
+    <w:tmpl w:val="5D062280"/>
     <w:lvl w:ilvl="0">
       <w:start w:val="1"/>
       <w:numFmt w:val="bullet"/>
@@ -2061,130 +2131,14 @@
       </w:rPr>
     </w:lvl>
   </w:abstractNum>
-  <w:abstractNum w:abstractNumId="3" w15:restartNumberingAfterBreak="0">
-    <w:nsid w:val="45E06297"/>
-    <w:multiLevelType w:val="multilevel"/>
-    <w:tmpl w:val="E70A29C0"/>
-    <w:lvl w:ilvl="0">
-      <w:start w:val="1"/>
-      <w:numFmt w:val="bullet"/>
-      <w:lvlText w:val="●"/>
-      <w:lvlJc w:val="left"/>
-      <w:pPr>
-        <w:ind w:left="720" w:hanging="360"/>
-      </w:pPr>
-      <w:rPr>
-        <w:u w:val="none"/>
-      </w:rPr>
-    </w:lvl>
-    <w:lvl w:ilvl="1">
-      <w:start w:val="1"/>
-      <w:numFmt w:val="bullet"/>
-      <w:lvlText w:val="○"/>
-      <w:lvlJc w:val="left"/>
-      <w:pPr>
-        <w:ind w:left="1440" w:hanging="360"/>
-      </w:pPr>
-      <w:rPr>
-        <w:u w:val="none"/>
-      </w:rPr>
-    </w:lvl>
-    <w:lvl w:ilvl="2">
-      <w:start w:val="1"/>
-      <w:numFmt w:val="bullet"/>
-      <w:lvlText w:val="■"/>
-      <w:lvlJc w:val="left"/>
-      <w:pPr>
-        <w:ind w:left="2160" w:hanging="360"/>
-      </w:pPr>
-      <w:rPr>
-        <w:u w:val="none"/>
-      </w:rPr>
-    </w:lvl>
-    <w:lvl w:ilvl="3">
-      <w:start w:val="1"/>
-      <w:numFmt w:val="bullet"/>
-      <w:lvlText w:val="●"/>
-      <w:lvlJc w:val="left"/>
-      <w:pPr>
-        <w:ind w:left="2880" w:hanging="360"/>
-      </w:pPr>
-      <w:rPr>
-        <w:u w:val="none"/>
-      </w:rPr>
-    </w:lvl>
-    <w:lvl w:ilvl="4">
-      <w:start w:val="1"/>
-      <w:numFmt w:val="bullet"/>
-      <w:lvlText w:val="○"/>
-      <w:lvlJc w:val="left"/>
-      <w:pPr>
-        <w:ind w:left="3600" w:hanging="360"/>
-      </w:pPr>
-      <w:rPr>
-        <w:u w:val="none"/>
-      </w:rPr>
-    </w:lvl>
-    <w:lvl w:ilvl="5">
-      <w:start w:val="1"/>
-      <w:numFmt w:val="bullet"/>
-      <w:lvlText w:val="■"/>
-      <w:lvlJc w:val="left"/>
-      <w:pPr>
-        <w:ind w:left="4320" w:hanging="360"/>
-      </w:pPr>
-      <w:rPr>
-        <w:u w:val="none"/>
-      </w:rPr>
-    </w:lvl>
-    <w:lvl w:ilvl="6">
-      <w:start w:val="1"/>
-      <w:numFmt w:val="bullet"/>
-      <w:lvlText w:val="●"/>
-      <w:lvlJc w:val="left"/>
-      <w:pPr>
-        <w:ind w:left="5040" w:hanging="360"/>
-      </w:pPr>
-      <w:rPr>
-        <w:u w:val="none"/>
-      </w:rPr>
-    </w:lvl>
-    <w:lvl w:ilvl="7">
-      <w:start w:val="1"/>
-      <w:numFmt w:val="bullet"/>
-      <w:lvlText w:val="○"/>
-      <w:lvlJc w:val="left"/>
-      <w:pPr>
-        <w:ind w:left="5760" w:hanging="360"/>
-      </w:pPr>
-      <w:rPr>
-        <w:u w:val="none"/>
-      </w:rPr>
-    </w:lvl>
-    <w:lvl w:ilvl="8">
-      <w:start w:val="1"/>
-      <w:numFmt w:val="bullet"/>
-      <w:lvlText w:val="■"/>
-      <w:lvlJc w:val="left"/>
-      <w:pPr>
-        <w:ind w:left="6480" w:hanging="360"/>
-      </w:pPr>
-      <w:rPr>
-        <w:u w:val="none"/>
-      </w:rPr>
-    </w:lvl>
-  </w:abstractNum>
-  <w:num w:numId="1" w16cid:durableId="1964578792">
-    <w:abstractNumId w:val="0"/>
+  <w:num w:numId="1" w16cid:durableId="1112936459">
+    <w:abstractNumId w:val="1"/>
   </w:num>
-  <w:num w:numId="2" w16cid:durableId="304169162">
+  <w:num w:numId="2" w16cid:durableId="1005984809">
     <w:abstractNumId w:val="2"/>
   </w:num>
-  <w:num w:numId="3" w16cid:durableId="1295253935">
-    <w:abstractNumId w:val="1"/>
-  </w:num>
-  <w:num w:numId="4" w16cid:durableId="326787552">
-    <w:abstractNumId w:val="3"/>
+  <w:num w:numId="3" w16cid:durableId="974993117">
+    <w:abstractNumId w:val="0"/>
   </w:num>
 </w:numbering>
 </file>
@@ -2759,41 +2713,6 @@
       <w:szCs w:val="30"/>
     </w:rPr>
   </w:style>
-  <w:style w:type="character" w:styleId="Hyperlink">
-    <w:name w:val="Hyperlink"/>
-    <w:basedOn w:val="DefaultParagraphFont"/>
-    <w:uiPriority w:val="99"/>
-    <w:unhideWhenUsed/>
-    <w:rsid w:val="00476EB5"/>
-    <w:rPr>
-      <w:color w:val="0000FF" w:themeColor="hyperlink"/>
-      <w:u w:val="single"/>
-    </w:rPr>
-  </w:style>
-  <w:style w:type="character" w:styleId="UnresolvedMention">
-    <w:name w:val="Unresolved Mention"/>
-    <w:basedOn w:val="DefaultParagraphFont"/>
-    <w:uiPriority w:val="99"/>
-    <w:semiHidden/>
-    <w:unhideWhenUsed/>
-    <w:rsid w:val="00476EB5"/>
-    <w:rPr>
-      <w:color w:val="605E5C"/>
-      <w:shd w:val="clear" w:color="auto" w:fill="E1DFDD"/>
-    </w:rPr>
-  </w:style>
-  <w:style w:type="character" w:styleId="FollowedHyperlink">
-    <w:name w:val="FollowedHyperlink"/>
-    <w:basedOn w:val="DefaultParagraphFont"/>
-    <w:uiPriority w:val="99"/>
-    <w:semiHidden/>
-    <w:unhideWhenUsed/>
-    <w:rsid w:val="00476EB5"/>
-    <w:rPr>
-      <w:color w:val="800080" w:themeColor="followedHyperlink"/>
-      <w:u w:val="single"/>
-    </w:rPr>
-  </w:style>
 </w:styles>
 </file>
 
@@ -3115,19 +3034,4 @@
   </a:objectDefaults>
   <a:extraClrSchemeLst/>
 </a:theme>
-</file>
-
-<file path=customXml/item1.xml><?xml version="1.0" encoding="utf-8"?>
-<go:gDocsCustomXmlDataStorage xmlns:go="http://customooxmlschemas.google.com/" xmlns:r="http://schemas.openxmlformats.org/officeDocument/2006/relationships">
-  <go:docsCustomData xmlns:go="http://customooxmlschemas.google.com/" roundtripDataSignature="AMtx7mi3reaBoXRagi8FltzfVZEw77oOvQ==">AMUW2mXD/5iwaSRHCUuJv38oEuITk5lc9ajAdoRz4ZjowRpxRAzJ9RHGOU2cRlhb0tqj2WKMZ3ACEbMcFVLLVtdcMx1e9LxxCrPqbRcLqg9W8afA6V16G04r8x16Tsm/FNFYlcIyfmYzZ1wRnlWxL46S15ZJZ2b8yIUZ/+p6f70/npSP39V0p6qu1LKCOAK6QN+SyCKds296</go:docsCustomData>
-</go:gDocsCustomXmlDataStorage>
-</file>
-
-<file path=customXml/itemProps1.xml><?xml version="1.0" encoding="utf-8"?>
-<ds:datastoreItem xmlns:ds="http://schemas.openxmlformats.org/officeDocument/2006/customXml" ds:itemID="{11111111-1234-1234-1234-123412341234}">
-  <ds:schemaRefs>
-    <ds:schemaRef ds:uri="http://customooxmlschemas.google.com/"/>
-    <ds:schemaRef ds:uri="http://schemas.openxmlformats.org/officeDocument/2006/relationships"/>
-  </ds:schemaRefs>
-</ds:datastoreItem>
 </file>
</xml_diff>